<commit_message>
Cambio en el documento de Word
</commit_message>
<xml_diff>
--- a/Doc1.docx
+++ b/Doc1.docx
@@ -42,6 +42,17 @@
             </a:graphic>
           </wp:inline>
         </w:drawing>
+      </w:r>
+    </w:p>
+    <w:p/>
+    <w:p>
+      <w:proofErr w:type="spellStart"/>
+      <w:r>
+        <w:t>Hola</w:t>
+      </w:r>
+      <w:proofErr w:type="spellEnd"/>
+      <w:r>
+        <w:t xml:space="preserve"> Pau!</w:t>
       </w:r>
       <w:bookmarkStart w:id="0" w:name="_GoBack"/>
       <w:bookmarkEnd w:id="0"/>

</xml_diff>